<commit_message>
Update RAD, ODD, SDD
</commit_message>
<xml_diff>
--- a/Bozze/Bozze SDD/SDD.docx
+++ b/Bozze/Bozze SDD/SDD.docx
@@ -264,7 +264,6 @@
           <w:sz w:val="36"/>
           <w:szCs w:val="36"/>
         </w:rPr>
-        <w:lastRenderedPageBreak/>
         <w:t>Sommario</w:t>
       </w:r>
     </w:p>
@@ -1460,18 +1459,8 @@
           <w:sz w:val="28"/>
           <w:szCs w:val="28"/>
         </w:rPr>
-        <w:t xml:space="preserve"> </w:t>
-      </w:r>
-      <w:proofErr w:type="spellStart"/>
-      <w:r>
-        <w:rPr>
-          <w:rFonts w:ascii="Garamond" w:hAnsi="Garamond"/>
-          <w:sz w:val="28"/>
-          <w:szCs w:val="28"/>
-        </w:rPr>
-        <w:t>Condition</w:t>
-      </w:r>
-      <w:proofErr w:type="spellEnd"/>
+        <w:t xml:space="preserve"> Condition</w:t>
+      </w:r>
       <w:r>
         <w:rPr>
           <w:rFonts w:ascii="Garamond" w:hAnsi="Garamond"/>
@@ -1713,8 +1702,6 @@
       <w:pPr>
         <w:spacing w:before="480"/>
       </w:pPr>
-      <w:bookmarkStart w:id="0" w:name="_GoBack"/>
-      <w:bookmarkEnd w:id="0"/>
     </w:p>
     <w:p>
       <w:pPr>
@@ -1772,7 +1759,7 @@
           <w:lang w:val="en-US"/>
         </w:rPr>
       </w:pPr>
-      <w:bookmarkStart w:id="1" w:name="_Toc468444195"/>
+      <w:bookmarkStart w:id="0" w:name="_Toc468444195"/>
       <w:r>
         <w:rPr>
           <w:rFonts w:ascii="Garamond" w:hAnsi="Garamond" w:cstheme="majorHAnsi"/>
@@ -1802,7 +1789,7 @@
         </w:rPr>
         <w:t xml:space="preserve"> The System</w:t>
       </w:r>
-      <w:bookmarkEnd w:id="1"/>
+      <w:bookmarkEnd w:id="0"/>
     </w:p>
     <w:p>
       <w:pPr>
@@ -1885,7 +1872,7 @@
           <w:color w:val="000000" w:themeColor="text1"/>
         </w:rPr>
       </w:pPr>
-      <w:bookmarkStart w:id="2" w:name="_Toc468444196"/>
+      <w:bookmarkStart w:id="1" w:name="_Toc468444196"/>
       <w:r>
         <w:rPr>
           <w:rFonts w:ascii="Garamond" w:hAnsi="Garamond"/>
@@ -1903,7 +1890,7 @@
         </w:rPr>
         <w:t>Goals</w:t>
       </w:r>
-      <w:bookmarkEnd w:id="2"/>
+      <w:bookmarkEnd w:id="1"/>
       <w:proofErr w:type="spellEnd"/>
     </w:p>
     <w:p/>
@@ -2137,7 +2124,7 @@
         </w:rPr>
         <w:tab/>
       </w:r>
-      <w:bookmarkStart w:id="3" w:name="_Hlk533861476"/>
+      <w:bookmarkStart w:id="2" w:name="_Hlk533861476"/>
       <w:r>
         <w:rPr>
           <w:rFonts w:ascii="Garamond" w:hAnsi="Garamond"/>
@@ -2146,7 +2133,7 @@
         </w:rPr>
         <w:t>Il software dovrà rispondere velocemente; le risposte dovranno essere fornite in un periodo pari a circa 1 secondo. Il numero di utenti che potranno collegarsi e acquistare prodotti contemporaneamente sarà dato dalla disponibilità del Web Server utilizzato. La latenza massima di attesa, per una risposta, non dovrà superare i 30 secondi</w:t>
       </w:r>
-      <w:bookmarkEnd w:id="3"/>
+      <w:bookmarkEnd w:id="2"/>
       <w:r>
         <w:rPr>
           <w:rFonts w:ascii="Garamond" w:hAnsi="Garamond"/>
@@ -2399,8 +2386,8 @@
           <w:color w:val="000000" w:themeColor="text1"/>
         </w:rPr>
       </w:pPr>
-      <w:bookmarkStart w:id="4" w:name="_Toc468444197"/>
-      <w:bookmarkStart w:id="5" w:name="_Hlk533861750"/>
+      <w:bookmarkStart w:id="3" w:name="_Toc468444197"/>
+      <w:bookmarkStart w:id="4" w:name="_Hlk533861750"/>
       <w:r>
         <w:rPr>
           <w:rFonts w:ascii="Garamond" w:hAnsi="Garamond"/>
@@ -2409,9 +2396,9 @@
         </w:rPr>
         <w:t xml:space="preserve"> Definizione, acronimi e abbreviazioni</w:t>
       </w:r>
-      <w:bookmarkEnd w:id="4"/>
-    </w:p>
-    <w:bookmarkEnd w:id="5"/>
+      <w:bookmarkEnd w:id="3"/>
+    </w:p>
+    <w:bookmarkEnd w:id="4"/>
     <w:p/>
     <w:p>
       <w:pPr>
@@ -2448,8 +2435,8 @@
           <w:color w:val="000000" w:themeColor="text1"/>
         </w:rPr>
       </w:pPr>
-      <w:bookmarkStart w:id="6" w:name="_Toc468444198"/>
-      <w:bookmarkStart w:id="7" w:name="_Hlk533861760"/>
+      <w:bookmarkStart w:id="5" w:name="_Toc468444198"/>
+      <w:bookmarkStart w:id="6" w:name="_Hlk533861760"/>
       <w:r>
         <w:rPr>
           <w:rFonts w:ascii="Garamond" w:hAnsi="Garamond"/>
@@ -2458,9 +2445,9 @@
         </w:rPr>
         <w:t xml:space="preserve"> Riferimenti</w:t>
       </w:r>
-      <w:bookmarkEnd w:id="6"/>
-    </w:p>
-    <w:bookmarkEnd w:id="7"/>
+      <w:bookmarkEnd w:id="5"/>
+    </w:p>
+    <w:bookmarkEnd w:id="6"/>
     <w:p>
       <w:pPr>
         <w:ind w:left="708"/>
@@ -3175,8 +3162,17 @@
                 <w:rFonts w:ascii="Garamond" w:hAnsi="Garamond"/>
                 <w:b/>
               </w:rPr>
-              <w:t xml:space="preserve"> Layer</w:t>
-            </w:r>
+              <w:t xml:space="preserve"> </w:t>
+            </w:r>
+            <w:proofErr w:type="spellStart"/>
+            <w:r>
+              <w:rPr>
+                <w:rFonts w:ascii="Garamond" w:hAnsi="Garamond"/>
+                <w:b/>
+              </w:rPr>
+              <w:t>Layer</w:t>
+            </w:r>
+            <w:proofErr w:type="spellEnd"/>
           </w:p>
         </w:tc>
         <w:tc>
@@ -4265,10 +4261,10 @@
           <w:noProof/>
         </w:rPr>
         <w:drawing>
-          <wp:inline distT="0" distB="0" distL="0" distR="0" wp14:anchorId="43ED2340" wp14:editId="31771FC8">
-            <wp:extent cx="6120130" cy="7823835"/>
-            <wp:effectExtent l="0" t="0" r="0" b="5715"/>
-            <wp:docPr id="4" name="Immagine 4"/>
+          <wp:inline distT="0" distB="0" distL="0" distR="0" wp14:anchorId="243D52F2" wp14:editId="262027AA">
+            <wp:extent cx="6115050" cy="8048625"/>
+            <wp:effectExtent l="0" t="0" r="0" b="9525"/>
+            <wp:docPr id="1" name="Immagine 1"/>
             <wp:cNvGraphicFramePr>
               <a:graphicFrameLocks xmlns:a="http://schemas.openxmlformats.org/drawingml/2006/main" noChangeAspect="1"/>
             </wp:cNvGraphicFramePr>
@@ -4297,7 +4293,7 @@
                   <pic:spPr bwMode="auto">
                     <a:xfrm>
                       <a:off x="0" y="0"/>
-                      <a:ext cx="6120130" cy="7823835"/>
+                      <a:ext cx="6115050" cy="8048625"/>
                     </a:xfrm>
                     <a:prstGeom prst="rect">
                       <a:avLst/>
@@ -4593,22 +4589,16 @@
       </w:tr>
     </w:tbl>
     <w:p/>
-    <w:p/>
-    <w:p>
-      <w:pPr>
-        <w:ind w:left="708"/>
-      </w:pPr>
-    </w:p>
     <w:p>
       <w:r>
         <w:rPr>
           <w:noProof/>
         </w:rPr>
         <w:drawing>
-          <wp:inline distT="0" distB="0" distL="0" distR="0" wp14:anchorId="378F95EB" wp14:editId="2C1EABCB">
-            <wp:extent cx="6120130" cy="4579620"/>
+          <wp:inline distT="0" distB="0" distL="0" distR="0" wp14:anchorId="3C34C77C" wp14:editId="606BA1DB">
+            <wp:extent cx="6120130" cy="4920851"/>
             <wp:effectExtent l="0" t="0" r="0" b="0"/>
-            <wp:docPr id="6" name="Immagine 6"/>
+            <wp:docPr id="5" name="Immagine 5"/>
             <wp:cNvGraphicFramePr>
               <a:graphicFrameLocks xmlns:a="http://schemas.openxmlformats.org/drawingml/2006/main" noChangeAspect="1"/>
             </wp:cNvGraphicFramePr>
@@ -4616,7 +4606,7 @@
               <a:graphicData uri="http://schemas.openxmlformats.org/drawingml/2006/picture">
                 <pic:pic xmlns:pic="http://schemas.openxmlformats.org/drawingml/2006/picture">
                   <pic:nvPicPr>
-                    <pic:cNvPr id="0" name="Picture 3"/>
+                    <pic:cNvPr id="0" name="Picture 2"/>
                     <pic:cNvPicPr>
                       <a:picLocks noChangeAspect="1" noChangeArrowheads="1"/>
                     </pic:cNvPicPr>
@@ -4637,7 +4627,7 @@
                   <pic:spPr bwMode="auto">
                     <a:xfrm>
                       <a:off x="0" y="0"/>
-                      <a:ext cx="6120130" cy="4579620"/>
+                      <a:ext cx="6120130" cy="4920851"/>
                     </a:xfrm>
                     <a:prstGeom prst="rect">
                       <a:avLst/>
@@ -4654,9 +4644,9 @@
         </w:drawing>
       </w:r>
     </w:p>
-    <w:p/>
-    <w:p>
-      <w:r>
+    <w:p>
+      <w:r>
+        <w:lastRenderedPageBreak/>
         <w:t>UTENTE_TABLE</w:t>
       </w:r>
     </w:p>
@@ -4705,8 +4695,13 @@
             </w:r>
             <w:proofErr w:type="spellEnd"/>
             <w:r>
-              <w:t xml:space="preserve"> key</w:t>
-            </w:r>
+              <w:t xml:space="preserve"> </w:t>
+            </w:r>
+            <w:proofErr w:type="spellStart"/>
+            <w:r>
+              <w:t>key</w:t>
+            </w:r>
+            <w:proofErr w:type="spellEnd"/>
           </w:p>
         </w:tc>
       </w:tr>
@@ -4985,8 +4980,13 @@
             </w:r>
             <w:proofErr w:type="spellEnd"/>
             <w:r>
-              <w:t xml:space="preserve"> key</w:t>
-            </w:r>
+              <w:t xml:space="preserve"> </w:t>
+            </w:r>
+            <w:proofErr w:type="spellStart"/>
+            <w:r>
+              <w:t>key</w:t>
+            </w:r>
+            <w:proofErr w:type="spellEnd"/>
           </w:p>
         </w:tc>
       </w:tr>
@@ -6418,8 +6418,13 @@
             </w:r>
             <w:proofErr w:type="spellEnd"/>
             <w:r>
-              <w:t xml:space="preserve"> key</w:t>
-            </w:r>
+              <w:t xml:space="preserve"> </w:t>
+            </w:r>
+            <w:proofErr w:type="spellStart"/>
+            <w:r>
+              <w:t>key</w:t>
+            </w:r>
+            <w:proofErr w:type="spellEnd"/>
           </w:p>
         </w:tc>
       </w:tr>
@@ -6614,8 +6619,18 @@
                 <w:sz w:val="24"/>
                 <w:szCs w:val="24"/>
               </w:rPr>
-              <w:t xml:space="preserve"> key</w:t>
-            </w:r>
+              <w:t xml:space="preserve"> </w:t>
+            </w:r>
+            <w:proofErr w:type="spellStart"/>
+            <w:r>
+              <w:rPr>
+                <w:rFonts w:ascii="Garamond" w:hAnsi="Garamond"/>
+                <w:sz w:val="24"/>
+                <w:szCs w:val="24"/>
+              </w:rPr>
+              <w:t>key</w:t>
+            </w:r>
+            <w:proofErr w:type="spellEnd"/>
           </w:p>
         </w:tc>
       </w:tr>
@@ -6887,6 +6902,20 @@
           <w:szCs w:val="24"/>
         </w:rPr>
       </w:pPr>
+    </w:p>
+    <w:p>
+      <w:pPr>
+        <w:pStyle w:val="Normale1"/>
+        <w:spacing w:after="0" w:line="360" w:lineRule="auto"/>
+        <w:jc w:val="both"/>
+        <w:rPr>
+          <w:rFonts w:ascii="Garamond" w:hAnsi="Garamond"/>
+          <w:sz w:val="24"/>
+          <w:szCs w:val="24"/>
+        </w:rPr>
+      </w:pPr>
+      <w:bookmarkStart w:id="7" w:name="_GoBack"/>
+      <w:bookmarkEnd w:id="7"/>
     </w:p>
     <w:p>
       <w:pPr>
@@ -8114,20 +8143,106 @@
           <w:b/>
           <w:color w:val="000000" w:themeColor="text1"/>
         </w:rPr>
-        <w:t xml:space="preserve"> </w:t>
-      </w:r>
+        <w:t xml:space="preserve"> Condition</w:t>
+      </w:r>
+    </w:p>
+    <w:p/>
+    <w:p>
+      <w:pPr>
+        <w:ind w:left="708"/>
+        <w:rPr>
+          <w:rFonts w:ascii="Garamond" w:hAnsi="Garamond"/>
+          <w:sz w:val="24"/>
+          <w:szCs w:val="24"/>
+        </w:rPr>
+      </w:pPr>
+      <w:r>
+        <w:rPr>
+          <w:rFonts w:ascii="Garamond" w:hAnsi="Garamond"/>
+          <w:b/>
+          <w:sz w:val="24"/>
+          <w:szCs w:val="24"/>
+          <w:u w:val="single"/>
+        </w:rPr>
+        <w:t>Start-</w:t>
+      </w:r>
+      <w:proofErr w:type="gramStart"/>
+      <w:r>
+        <w:rPr>
+          <w:rFonts w:ascii="Garamond" w:hAnsi="Garamond"/>
+          <w:b/>
+          <w:sz w:val="24"/>
+          <w:szCs w:val="24"/>
+          <w:u w:val="single"/>
+        </w:rPr>
+        <w:t>Up</w:t>
+      </w:r>
+      <w:r>
+        <w:rPr>
+          <w:rFonts w:ascii="Garamond" w:hAnsi="Garamond"/>
+          <w:sz w:val="24"/>
+          <w:szCs w:val="24"/>
+        </w:rPr>
+        <w:t xml:space="preserve"> :</w:t>
+      </w:r>
+      <w:proofErr w:type="gramEnd"/>
+      <w:r>
+        <w:rPr>
+          <w:rFonts w:ascii="Garamond" w:hAnsi="Garamond"/>
+          <w:sz w:val="24"/>
+          <w:szCs w:val="24"/>
+        </w:rPr>
+        <w:t xml:space="preserve"> descrive come il sistema o una componente è portato da uno stato non inizializzato a uno stato stabile (startup use case).</w:t>
+      </w:r>
+    </w:p>
+    <w:p>
+      <w:pPr>
+        <w:ind w:left="708"/>
+        <w:rPr>
+          <w:rFonts w:ascii="Garamond" w:hAnsi="Garamond"/>
+          <w:sz w:val="24"/>
+          <w:szCs w:val="24"/>
+        </w:rPr>
+      </w:pPr>
       <w:proofErr w:type="spellStart"/>
       <w:r>
         <w:rPr>
           <w:rFonts w:ascii="Garamond" w:hAnsi="Garamond"/>
           <w:b/>
-          <w:color w:val="000000" w:themeColor="text1"/>
-        </w:rPr>
-        <w:t>Condition</w:t>
+          <w:sz w:val="24"/>
+          <w:szCs w:val="24"/>
+          <w:u w:val="single"/>
+        </w:rPr>
+        <w:t>ShutDown</w:t>
       </w:r>
       <w:proofErr w:type="spellEnd"/>
-    </w:p>
-    <w:p/>
+      <w:r>
+        <w:rPr>
+          <w:rFonts w:ascii="Garamond" w:hAnsi="Garamond"/>
+          <w:sz w:val="24"/>
+          <w:szCs w:val="24"/>
+        </w:rPr>
+        <w:t>: descrive quali risorse sono rilasciate e quali sistemi vengono notificati al momento della terminazione del sistema o di una componente (</w:t>
+      </w:r>
+      <w:proofErr w:type="spellStart"/>
+      <w:r>
+        <w:rPr>
+          <w:rFonts w:ascii="Garamond" w:hAnsi="Garamond"/>
+          <w:sz w:val="24"/>
+          <w:szCs w:val="24"/>
+        </w:rPr>
+        <w:t>termination</w:t>
+      </w:r>
+      <w:proofErr w:type="spellEnd"/>
+      <w:r>
+        <w:rPr>
+          <w:rFonts w:ascii="Garamond" w:hAnsi="Garamond"/>
+          <w:sz w:val="24"/>
+          <w:szCs w:val="24"/>
+        </w:rPr>
+        <w:t xml:space="preserve"> use case).</w:t>
+      </w:r>
+    </w:p>
     <w:p>
       <w:pPr>
         <w:ind w:left="708"/>
@@ -8145,56 +8260,24 @@
           <w:szCs w:val="24"/>
           <w:u w:val="single"/>
         </w:rPr>
-        <w:t>Start-</w:t>
-      </w:r>
-      <w:proofErr w:type="gramStart"/>
-      <w:r>
-        <w:rPr>
-          <w:rFonts w:ascii="Garamond" w:hAnsi="Garamond"/>
-          <w:b/>
-          <w:sz w:val="24"/>
-          <w:szCs w:val="24"/>
-          <w:u w:val="single"/>
-        </w:rPr>
-        <w:t>Up</w:t>
-      </w:r>
-      <w:r>
-        <w:rPr>
-          <w:rFonts w:ascii="Garamond" w:hAnsi="Garamond"/>
-          <w:sz w:val="24"/>
-          <w:szCs w:val="24"/>
-        </w:rPr>
-        <w:t xml:space="preserve"> :</w:t>
-      </w:r>
-      <w:proofErr w:type="gramEnd"/>
-      <w:r>
-        <w:rPr>
-          <w:rFonts w:ascii="Garamond" w:hAnsi="Garamond"/>
-          <w:sz w:val="24"/>
-          <w:szCs w:val="24"/>
-        </w:rPr>
-        <w:t xml:space="preserve"> descrive come il sistema o una componente è portato da uno stato non inizializzato a uno stato stabile (startup use case).</w:t>
-      </w:r>
-    </w:p>
-    <w:p>
-      <w:pPr>
-        <w:ind w:left="708"/>
-        <w:rPr>
-          <w:rFonts w:ascii="Garamond" w:hAnsi="Garamond"/>
-          <w:sz w:val="24"/>
-          <w:szCs w:val="24"/>
-        </w:rPr>
-      </w:pPr>
+        <w:t>Failure</w:t>
+      </w:r>
+      <w:r>
+        <w:rPr>
+          <w:rFonts w:ascii="Garamond" w:hAnsi="Garamond"/>
+          <w:sz w:val="24"/>
+          <w:szCs w:val="24"/>
+        </w:rPr>
+        <w:t xml:space="preserve"> (gestione delle eccezioni): le cause che li provocano possono essere molte (bug, errori, problemi esterni, come l’alimentazione elettrica) e buoni system design devono prevedere </w:t>
+      </w:r>
       <w:proofErr w:type="spellStart"/>
       <w:r>
         <w:rPr>
           <w:rFonts w:ascii="Garamond" w:hAnsi="Garamond"/>
-          <w:b/>
-          <w:sz w:val="24"/>
-          <w:szCs w:val="24"/>
-          <w:u w:val="single"/>
-        </w:rPr>
-        <w:t>ShutDown</w:t>
+          <w:sz w:val="24"/>
+          <w:szCs w:val="24"/>
+        </w:rPr>
+        <w:t>fatal</w:t>
       </w:r>
       <w:proofErr w:type="spellEnd"/>
       <w:r>
@@ -8203,107 +8286,7 @@
           <w:sz w:val="24"/>
           <w:szCs w:val="24"/>
         </w:rPr>
-        <w:t>: descrive quali risorse sono rilasciate e quali sistemi vengono notificati al momento della terminazione del sistema o di una componente (</w:t>
-      </w:r>
-      <w:proofErr w:type="spellStart"/>
-      <w:r>
-        <w:rPr>
-          <w:rFonts w:ascii="Garamond" w:hAnsi="Garamond"/>
-          <w:sz w:val="24"/>
-          <w:szCs w:val="24"/>
-        </w:rPr>
-        <w:t>termination</w:t>
-      </w:r>
-      <w:proofErr w:type="spellEnd"/>
-      <w:r>
-        <w:rPr>
-          <w:rFonts w:ascii="Garamond" w:hAnsi="Garamond"/>
-          <w:sz w:val="24"/>
-          <w:szCs w:val="24"/>
-        </w:rPr>
-        <w:t xml:space="preserve"> use case).</w:t>
-      </w:r>
-    </w:p>
-    <w:p>
-      <w:pPr>
-        <w:ind w:left="708"/>
-        <w:rPr>
-          <w:rFonts w:ascii="Garamond" w:hAnsi="Garamond"/>
-          <w:sz w:val="24"/>
-          <w:szCs w:val="24"/>
-        </w:rPr>
-      </w:pPr>
-      <w:r>
-        <w:rPr>
-          <w:rFonts w:ascii="Garamond" w:hAnsi="Garamond"/>
-          <w:b/>
-          <w:sz w:val="24"/>
-          <w:szCs w:val="24"/>
-          <w:u w:val="single"/>
-        </w:rPr>
-        <w:t>Failure</w:t>
-      </w:r>
-      <w:r>
-        <w:rPr>
-          <w:rFonts w:ascii="Garamond" w:hAnsi="Garamond"/>
-          <w:sz w:val="24"/>
-          <w:szCs w:val="24"/>
-        </w:rPr>
-        <w:t xml:space="preserve"> (gestione delle eccezioni): le cause che li provocano possono essere molte (bug, errori, problemi esterni, come l’alimentazione elettrica) e buoni system design devono prevedere </w:t>
-      </w:r>
-      <w:proofErr w:type="spellStart"/>
-      <w:r>
-        <w:rPr>
-          <w:rFonts w:ascii="Garamond" w:hAnsi="Garamond"/>
-          <w:sz w:val="24"/>
-          <w:szCs w:val="24"/>
-        </w:rPr>
-        <w:t>fatal</w:t>
-      </w:r>
-      <w:proofErr w:type="spellEnd"/>
-      <w:r>
-        <w:rPr>
-          <w:rFonts w:ascii="Garamond" w:hAnsi="Garamond"/>
-          <w:sz w:val="24"/>
-          <w:szCs w:val="24"/>
-        </w:rPr>
-        <w:t xml:space="preserve"> </w:t>
-      </w:r>
-      <w:proofErr w:type="spellStart"/>
-      <w:r>
-        <w:rPr>
-          <w:rFonts w:ascii="Garamond" w:hAnsi="Garamond"/>
-          <w:sz w:val="24"/>
-          <w:szCs w:val="24"/>
-        </w:rPr>
-        <w:t>failure</w:t>
-      </w:r>
-      <w:proofErr w:type="spellEnd"/>
-      <w:r>
-        <w:rPr>
-          <w:rFonts w:ascii="Garamond" w:hAnsi="Garamond"/>
-          <w:sz w:val="24"/>
-          <w:szCs w:val="24"/>
-        </w:rPr>
-        <w:t xml:space="preserve"> (</w:t>
-      </w:r>
-      <w:proofErr w:type="spellStart"/>
-      <w:r>
-        <w:rPr>
-          <w:rFonts w:ascii="Garamond" w:hAnsi="Garamond"/>
-          <w:sz w:val="24"/>
-          <w:szCs w:val="24"/>
-        </w:rPr>
-        <w:t>failure</w:t>
-      </w:r>
-      <w:proofErr w:type="spellEnd"/>
-      <w:r>
-        <w:rPr>
-          <w:rFonts w:ascii="Garamond" w:hAnsi="Garamond"/>
-          <w:sz w:val="24"/>
-          <w:szCs w:val="24"/>
-        </w:rPr>
-        <w:t xml:space="preserve"> use case). I casi d’uso eccezionali estendono i casi d’uso più rilevanti.</w:t>
+        <w:t xml:space="preserve"> failure (failure use case). I casi d’uso eccezionali estendono i casi d’uso più rilevanti.</w:t>
       </w:r>
     </w:p>
     <w:p>

</xml_diff>